<commit_message>
hove and border changed on cards
</commit_message>
<xml_diff>
--- a/ai-prompts/hjælp-prompts.docx
+++ b/ai-prompts/hjælp-prompts.docx
@@ -24,6 +24,13 @@
         </w:rPr>
         <w:t>“Sådan arbejder vi</w:t>
       </w:r>
+      <w:r>
+        <w:rPr>
+          <w:b/>
+          <w:bCs/>
+        </w:rPr>
+        <w:t>”</w:t>
+      </w:r>
     </w:p>
     <w:p>
       <w:r>
@@ -169,15 +176,7 @@
         </w:numPr>
       </w:pPr>
       <w:r>
-        <w:t xml:space="preserve">Du må gerne komme med forslag til justering af form, skygge, </w:t>
-      </w:r>
-      <w:proofErr w:type="spellStart"/>
-      <w:r>
-        <w:t>spacing</w:t>
-      </w:r>
-      <w:proofErr w:type="spellEnd"/>
-      <w:r>
-        <w:t xml:space="preserve"> eller visuel vægt</w:t>
+        <w:t>Du må gerne komme med forslag til justering af form, skygge, spacing eller visuel vægt</w:t>
       </w:r>
     </w:p>
     <w:p>

</xml_diff>